<commit_message>
Últimos documentos del Sprint 2
</commit_message>
<xml_diff>
--- a/docs/Iteración1/words/Sprint_Review.docx
+++ b/docs/Iteración1/words/Sprint_Review.docx
@@ -3,53 +3,17 @@
 <w:document xmlns:wpc="http://schemas.microsoft.com/office/word/2010/wordprocessingCanvas" xmlns:cx="http://schemas.microsoft.com/office/drawing/2014/chartex" xmlns:cx1="http://schemas.microsoft.com/office/drawing/2015/9/8/chartex" xmlns:cx2="http://schemas.microsoft.com/office/drawing/2015/10/21/chartex" xmlns:cx3="http://schemas.microsoft.com/office/drawing/2016/5/9/chartex" xmlns:cx4="http://schemas.microsoft.com/office/drawing/2016/5/10/chartex" xmlns:cx5="http://schemas.microsoft.com/office/drawing/2016/5/11/chartex" xmlns:cx6="http://schemas.microsoft.com/office/drawing/2016/5/12/chartex" xmlns:cx7="http://schemas.microsoft.com/office/drawing/2016/5/13/chartex" xmlns:cx8="http://schemas.microsoft.com/office/drawing/2016/5/14/chartex" xmlns:mc="http://schemas.openxmlformats.org/markup-compatibility/2006" xmlns:aink="http://schemas.microsoft.com/office/drawing/2016/ink" xmlns:am3d="http://schemas.microsoft.com/office/drawing/2017/model3d" xmlns:o="urn:schemas-microsoft-com:office:office" xmlns:oel="http://schemas.microsoft.com/office/2019/extlst" xmlns:r="http://schemas.openxmlformats.org/officeDocument/2006/relationships" xmlns:m="http://schemas.openxmlformats.org/officeDocument/2006/math" xmlns:v="urn:schemas-microsoft-com:vml" xmlns:wp14="http://schemas.microsoft.com/office/word/2010/wordprocessingDrawing" xmlns:wp="http://schemas.openxmlformats.org/drawingml/2006/wordprocessingDrawing" xmlns:w10="urn:schemas-microsoft-com:office:word" xmlns:w="http://schemas.openxmlformats.org/wordprocessingml/2006/main" xmlns:w14="http://schemas.microsoft.com/office/word/2010/wordml" xmlns:w15="http://schemas.microsoft.com/office/word/2012/wordml" xmlns:w16cex="http://schemas.microsoft.com/office/word/2018/wordml/cex" xmlns:w16cid="http://schemas.microsoft.com/office/word/2016/wordml/cid" xmlns:w16="http://schemas.microsoft.com/office/word/2018/wordml" xmlns:w16du="http://schemas.microsoft.com/office/word/2023/wordml/word16du" xmlns:w16sdtdh="http://schemas.microsoft.com/office/word/2020/wordml/sdtdatahash" xmlns:w16se="http://schemas.microsoft.com/office/word/2015/wordml/symex" xmlns:wpg="http://schemas.microsoft.com/office/word/2010/wordprocessingGroup" xmlns:wpi="http://schemas.microsoft.com/office/word/2010/wordprocessingInk" xmlns:wne="http://schemas.microsoft.com/office/word/2006/wordml" xmlns:wps="http://schemas.microsoft.com/office/word/2010/wordprocessingShape" mc:Ignorable="w14 w15 w16se w16cid w16 w16cex w16sdtdh w16du wp14">
   <w:body>
     <w:p>
-      <w:pPr>
-        <w:rPr>
-          <w:lang w:val="es-PA"/>
-        </w:rPr>
-      </w:pPr>
+      <w:r>
+        <w:t>Fecha: 14/11/2024</w:t>
+      </w:r>
+    </w:p>
+    <w:p/>
+    <w:p/>
+    <w:p/>
+    <w:p>
       <w:r>
         <w:rPr>
-          <w:lang w:val="es-PA"/>
-        </w:rPr>
-        <w:t xml:space="preserve">Fecha: </w:t>
-      </w:r>
-      <w:r>
-        <w:rPr>
-          <w:lang w:val="es-PA"/>
-        </w:rPr>
-        <w:t>14/11/2024</w:t>
-      </w:r>
-    </w:p>
-    <w:p>
-      <w:pPr>
-        <w:rPr>
-          <w:lang w:val="es-PA"/>
-        </w:rPr>
-      </w:pPr>
-    </w:p>
-    <w:p>
-      <w:pPr>
-        <w:rPr>
-          <w:lang w:val="es-PA"/>
-        </w:rPr>
-      </w:pPr>
-    </w:p>
-    <w:p>
-      <w:pPr>
-        <w:rPr>
-          <w:lang w:val="es-PA"/>
-        </w:rPr>
-      </w:pPr>
-    </w:p>
-    <w:p>
-      <w:pPr>
-        <w:rPr>
-          <w:lang w:val="es-PA"/>
-        </w:rPr>
-      </w:pPr>
-      <w:r>
-        <w:rPr>
+          <w:noProof/>
           <w:lang w:val="es-PA"/>
         </w:rPr>
         <w:drawing>
@@ -113,82 +77,33 @@
         </w:drawing>
       </w:r>
     </w:p>
-    <w:p>
-      <w:pPr>
-        <w:rPr>
-          <w:lang w:val="es-PA"/>
-        </w:rPr>
-      </w:pPr>
-    </w:p>
+    <w:p/>
     <w:p>
       <w:pPr>
         <w:jc w:val="center"/>
         <w:rPr>
           <w:sz w:val="36"/>
           <w:szCs w:val="36"/>
-          <w:lang w:val="es-PA"/>
         </w:rPr>
       </w:pPr>
       <w:r>
         <w:rPr>
           <w:sz w:val="36"/>
           <w:szCs w:val="36"/>
-          <w:lang w:val="es-PA"/>
         </w:rPr>
         <w:t>SPRINT REVIEW</w:t>
       </w:r>
     </w:p>
+    <w:p/>
+    <w:p/>
+    <w:p/>
+    <w:p/>
+    <w:p/>
     <w:p>
-      <w:pPr>
-        <w:rPr>
-          <w:lang w:val="es-PA"/>
-        </w:rPr>
-      </w:pPr>
-    </w:p>
-    <w:p>
-      <w:pPr>
-        <w:rPr>
-          <w:lang w:val="es-PA"/>
-        </w:rPr>
-      </w:pPr>
-    </w:p>
-    <w:p>
-      <w:pPr>
-        <w:rPr>
-          <w:lang w:val="es-PA"/>
-        </w:rPr>
-      </w:pPr>
-    </w:p>
-    <w:p>
-      <w:pPr>
-        <w:rPr>
-          <w:lang w:val="es-PA"/>
-        </w:rPr>
-      </w:pPr>
-    </w:p>
-    <w:p>
-      <w:pPr>
-        <w:rPr>
-          <w:lang w:val="es-PA"/>
-        </w:rPr>
-      </w:pPr>
-    </w:p>
-    <w:p>
-      <w:pPr>
-        <w:rPr>
-          <w:lang w:val="es-PA"/>
-        </w:rPr>
-      </w:pPr>
       <w:r>
-        <w:rPr>
-          <w:lang w:val="es-PA"/>
-        </w:rPr>
         <w:t>Grupo: G1.12</w:t>
       </w:r>
       <w:r>
-        <w:rPr>
-          <w:lang w:val="es-ES"/>
-        </w:rPr>
         <w:br w:type="page"/>
       </w:r>
     </w:p>
@@ -353,19 +268,6 @@
       <w:pPr>
         <w:pStyle w:val="Ttulo2"/>
         <w:rPr>
-          <w:lang w:val="en-GB"/>
-        </w:rPr>
-      </w:pPr>
-      <w:r>
-        <w:rPr>
-          <w:lang w:val="en-GB"/>
-        </w:rPr>
-        <w:t>3. Feedback de los stakeholders</w:t>
-      </w:r>
-    </w:p>
-    <w:p>
-      <w:pPr>
-        <w:rPr>
           <w:lang w:val="es-ES"/>
         </w:rPr>
       </w:pPr>
@@ -373,13 +275,33 @@
         <w:rPr>
           <w:lang w:val="es-ES"/>
         </w:rPr>
-        <w:t>Intenci</w:t>
+        <w:t>3. Feedback de los stakeholders</w:t>
       </w:r>
+    </w:p>
+    <w:p>
+      <w:pPr>
+        <w:pStyle w:val="Ttulo2"/>
+        <w:rPr>
+          <w:rFonts w:asciiTheme="minorHAnsi" w:eastAsiaTheme="minorEastAsia" w:hAnsiTheme="minorHAnsi" w:cstheme="minorBidi"/>
+          <w:b w:val="0"/>
+          <w:bCs w:val="0"/>
+          <w:color w:val="auto"/>
+          <w:sz w:val="22"/>
+          <w:szCs w:val="22"/>
+          <w:lang w:val="es-ES"/>
+        </w:rPr>
+      </w:pPr>
       <w:r>
         <w:rPr>
+          <w:rFonts w:asciiTheme="minorHAnsi" w:eastAsiaTheme="minorEastAsia" w:hAnsiTheme="minorHAnsi" w:cstheme="minorBidi"/>
+          <w:b w:val="0"/>
+          <w:bCs w:val="0"/>
+          <w:color w:val="auto"/>
+          <w:sz w:val="22"/>
+          <w:szCs w:val="22"/>
           <w:lang w:val="es-ES"/>
         </w:rPr>
-        <w:t>onalmente en blanco</w:t>
+        <w:t>Ha habido un error al abordar la página de administrador ya que debe tener el mismo formato y aspecto que el resto de la aplicación. Esto se debe a que si usamos la propia página de administración de Django da la impresión de estar usando 2 aplicaciones distintas y ese no es el resultado al que queremos llegar.</w:t>
       </w:r>
     </w:p>
     <w:p>
@@ -433,21 +355,7 @@
         <w:rPr>
           <w:lang w:val="es-ES"/>
         </w:rPr>
-        <w:t xml:space="preserve">Al empezar a entrar en contacto con Django nos hemos dado cuenta de algunos aspectos los cuales se reflejan en otros documentos, por ejemplo, la estimación de horas ha podido nos ser correcta del todo debido a funcionalidades que Django trae implementadas directamente, por lo </w:t>
-      </w:r>
-      <w:proofErr w:type="gramStart"/>
-      <w:r>
-        <w:rPr>
-          <w:lang w:val="es-ES"/>
-        </w:rPr>
-        <w:t>tanto</w:t>
-      </w:r>
-      <w:proofErr w:type="gramEnd"/>
-      <w:r>
-        <w:rPr>
-          <w:lang w:val="es-ES"/>
-        </w:rPr>
-        <w:t xml:space="preserve"> esto ha generado desviaciones en nuestras estimaciones.</w:t>
+        <w:t>Al empezar a entrar en contacto con Django nos hemos dado cuenta de algunos aspectos los cuales se reflejan en otros documentos, por ejemplo, la estimación de horas ha podido nos ser correcta del todo debido a funcionalidades que Django trae implementadas directamente, por lo tanto esto ha generado desviaciones en nuestras estimaciones.</w:t>
       </w:r>
     </w:p>
     <w:p>
@@ -1293,6 +1201,7 @@
   <w:style w:type="character" w:default="1" w:styleId="Fuentedeprrafopredeter">
     <w:name w:val="Default Paragraph Font"/>
     <w:uiPriority w:val="1"/>
+    <w:semiHidden/>
     <w:unhideWhenUsed/>
   </w:style>
   <w:style w:type="table" w:default="1" w:styleId="Tablanormal">

</xml_diff>